<commit_message>
Gateway Services Communications * Notifcation    * README Updated to link to the new YAML file    * Documnet Service Build Pack         * YAML Updated    * Archived Last known YAML files * Documentation    * YAML updated
</commit_message>
<xml_diff>
--- a/Service - Notifications/Notifications Service - Test Scenarios Report Template.docx
+++ b/Service - Notifications/Notifications Service - Test Scenarios Report Template.docx
@@ -13,6 +13,8 @@
         <w:ind w:left="360"/>
       </w:pPr>
       <w:bookmarkStart w:id="0" w:name="_Hlk523829266"/>
+      <w:bookmarkStart w:id="1" w:name="_GoBack"/>
+      <w:bookmarkEnd w:id="1"/>
       <w:r>
         <w:rPr>
           <w:sz w:val="32"/>
@@ -903,7 +905,6 @@
               </w:rPr>
               <w:t xml:space="preserve">published from the </w:t>
             </w:r>
-            <w:proofErr w:type="spellStart"/>
             <w:r>
               <w:rPr>
                 <w:rFonts w:cs="Calibri"/>
@@ -922,7 +923,6 @@
               </w:rPr>
               <w:t>Time</w:t>
             </w:r>
-            <w:proofErr w:type="spellEnd"/>
             <w:r>
               <w:rPr>
                 <w:rFonts w:cs="Calibri"/>
@@ -1575,45 +1575,14 @@
               </w:rPr>
               <w:t xml:space="preserve">by submitting a </w:t>
             </w:r>
-            <w:proofErr w:type="spellStart"/>
-            <w:r>
-              <w:rPr>
-                <w:rFonts w:cs="Calibri"/>
-                <w:color w:val="000000"/>
-                <w:sz w:val="16"/>
-                <w:szCs w:val="16"/>
-              </w:rPr>
-              <w:t>FromDateTime</w:t>
-            </w:r>
-            <w:proofErr w:type="spellEnd"/>
-            <w:r>
-              <w:rPr>
-                <w:rFonts w:cs="Calibri"/>
-                <w:color w:val="000000"/>
-                <w:sz w:val="16"/>
-                <w:szCs w:val="16"/>
-              </w:rPr>
-              <w:t xml:space="preserve"> and </w:t>
-            </w:r>
-            <w:proofErr w:type="spellStart"/>
-            <w:r>
-              <w:rPr>
-                <w:rFonts w:cs="Calibri"/>
-                <w:color w:val="000000"/>
-                <w:sz w:val="16"/>
-                <w:szCs w:val="16"/>
-              </w:rPr>
-              <w:t>ToDateTime</w:t>
-            </w:r>
-            <w:proofErr w:type="spellEnd"/>
-            <w:r>
-              <w:rPr>
-                <w:rFonts w:cs="Calibri"/>
-                <w:color w:val="000000"/>
-                <w:sz w:val="16"/>
-                <w:szCs w:val="16"/>
-              </w:rPr>
-              <w:t xml:space="preserve"> </w:t>
+            <w:r>
+              <w:rPr>
+                <w:rFonts w:cs="Calibri"/>
+                <w:color w:val="000000"/>
+                <w:sz w:val="16"/>
+                <w:szCs w:val="16"/>
+              </w:rPr>
+              <w:t xml:space="preserve">FromDateTime and ToDateTime </w:t>
             </w:r>
           </w:p>
           <w:p>
@@ -2061,7 +2030,6 @@
               </w:rPr>
               <w:t xml:space="preserve">by submitting the </w:t>
             </w:r>
-            <w:proofErr w:type="spellStart"/>
             <w:r>
               <w:rPr>
                 <w:rFonts w:cs="Calibri"/>
@@ -2071,7 +2039,6 @@
               </w:rPr>
               <w:t>FromDateTime</w:t>
             </w:r>
-            <w:proofErr w:type="spellEnd"/>
             <w:r>
               <w:rPr>
                 <w:rFonts w:cs="Calibri"/>
@@ -2090,7 +2057,6 @@
               </w:rPr>
               <w:t xml:space="preserve">a </w:t>
             </w:r>
-            <w:proofErr w:type="spellStart"/>
             <w:r>
               <w:rPr>
                 <w:rFonts w:cs="Calibri"/>
@@ -2107,17 +2073,7 @@
                 <w:sz w:val="16"/>
                 <w:szCs w:val="16"/>
               </w:rPr>
-              <w:t>Type</w:t>
-            </w:r>
-            <w:proofErr w:type="spellEnd"/>
-            <w:r>
-              <w:rPr>
-                <w:rFonts w:cs="Calibri"/>
-                <w:color w:val="000000"/>
-                <w:sz w:val="16"/>
-                <w:szCs w:val="16"/>
-              </w:rPr>
-              <w:t xml:space="preserve"> </w:t>
+              <w:t xml:space="preserve">Type </w:t>
             </w:r>
             <w:r>
               <w:rPr>
@@ -2135,27 +2091,7 @@
                 <w:sz w:val="16"/>
                 <w:szCs w:val="16"/>
               </w:rPr>
-              <w:t xml:space="preserve">a </w:t>
-            </w:r>
-            <w:proofErr w:type="spellStart"/>
-            <w:r>
-              <w:rPr>
-                <w:rFonts w:cs="Calibri"/>
-                <w:color w:val="000000"/>
-                <w:sz w:val="16"/>
-                <w:szCs w:val="16"/>
-              </w:rPr>
-              <w:t>QueryID</w:t>
-            </w:r>
-            <w:proofErr w:type="spellEnd"/>
-            <w:r>
-              <w:rPr>
-                <w:rFonts w:cs="Calibri"/>
-                <w:color w:val="000000"/>
-                <w:sz w:val="16"/>
-                <w:szCs w:val="16"/>
-              </w:rPr>
-              <w:t xml:space="preserve"> </w:t>
+              <w:t xml:space="preserve">a QueryID </w:t>
             </w:r>
             <w:r>
               <w:rPr>
@@ -2649,45 +2585,14 @@
               </w:rPr>
               <w:t xml:space="preserve">by submitting the </w:t>
             </w:r>
-            <w:proofErr w:type="spellStart"/>
-            <w:r>
-              <w:rPr>
-                <w:rFonts w:cs="Calibri"/>
-                <w:color w:val="000000"/>
-                <w:sz w:val="16"/>
-                <w:szCs w:val="16"/>
-              </w:rPr>
-              <w:t>FromDateTime</w:t>
-            </w:r>
-            <w:proofErr w:type="spellEnd"/>
-            <w:r>
-              <w:rPr>
-                <w:rFonts w:cs="Calibri"/>
-                <w:color w:val="000000"/>
-                <w:sz w:val="16"/>
-                <w:szCs w:val="16"/>
-              </w:rPr>
-              <w:t xml:space="preserve">, a </w:t>
-            </w:r>
-            <w:proofErr w:type="spellStart"/>
-            <w:r>
-              <w:rPr>
-                <w:rFonts w:cs="Calibri"/>
-                <w:color w:val="000000"/>
-                <w:sz w:val="16"/>
-                <w:szCs w:val="16"/>
-              </w:rPr>
-              <w:t>QueryIDType</w:t>
-            </w:r>
-            <w:proofErr w:type="spellEnd"/>
-            <w:r>
-              <w:rPr>
-                <w:rFonts w:cs="Calibri"/>
-                <w:color w:val="000000"/>
-                <w:sz w:val="16"/>
-                <w:szCs w:val="16"/>
-              </w:rPr>
-              <w:t xml:space="preserve"> of “</w:t>
+            <w:r>
+              <w:rPr>
+                <w:rFonts w:cs="Calibri"/>
+                <w:color w:val="000000"/>
+                <w:sz w:val="16"/>
+                <w:szCs w:val="16"/>
+              </w:rPr>
+              <w:t>FromDateTime, a QueryIDType of “</w:t>
             </w:r>
             <w:r>
               <w:rPr>
@@ -2705,19 +2610,26 @@
                 <w:sz w:val="16"/>
                 <w:szCs w:val="16"/>
               </w:rPr>
-              <w:t xml:space="preserve">” and a </w:t>
-            </w:r>
-            <w:proofErr w:type="spellStart"/>
-            <w:r>
-              <w:rPr>
-                <w:rFonts w:cs="Calibri"/>
-                <w:color w:val="000000"/>
-                <w:sz w:val="16"/>
-                <w:szCs w:val="16"/>
-              </w:rPr>
-              <w:t>QueryID</w:t>
-            </w:r>
-            <w:proofErr w:type="spellEnd"/>
+              <w:t xml:space="preserve">” and a QueryID </w:t>
+            </w:r>
+            <w:r>
+              <w:rPr>
+                <w:rFonts w:cs="Calibri"/>
+                <w:color w:val="000000"/>
+                <w:sz w:val="16"/>
+                <w:szCs w:val="16"/>
+              </w:rPr>
+              <w:t>of the customer</w:t>
+            </w:r>
+            <w:r>
+              <w:rPr>
+                <w:rFonts w:cs="Calibri"/>
+                <w:color w:val="000000"/>
+                <w:sz w:val="16"/>
+                <w:szCs w:val="16"/>
+              </w:rPr>
+              <w:t>’s</w:t>
+            </w:r>
             <w:r>
               <w:rPr>
                 <w:rFonts w:cs="Calibri"/>
@@ -2734,33 +2646,6 @@
                 <w:sz w:val="16"/>
                 <w:szCs w:val="16"/>
               </w:rPr>
-              <w:t>of the customer</w:t>
-            </w:r>
-            <w:r>
-              <w:rPr>
-                <w:rFonts w:cs="Calibri"/>
-                <w:color w:val="000000"/>
-                <w:sz w:val="16"/>
-                <w:szCs w:val="16"/>
-              </w:rPr>
-              <w:t>’s</w:t>
-            </w:r>
-            <w:r>
-              <w:rPr>
-                <w:rFonts w:cs="Calibri"/>
-                <w:color w:val="000000"/>
-                <w:sz w:val="16"/>
-                <w:szCs w:val="16"/>
-              </w:rPr>
-              <w:t xml:space="preserve"> </w:t>
-            </w:r>
-            <w:r>
-              <w:rPr>
-                <w:rFonts w:cs="Calibri"/>
-                <w:color w:val="000000"/>
-                <w:sz w:val="16"/>
-                <w:szCs w:val="16"/>
-              </w:rPr>
               <w:t>non-</w:t>
             </w:r>
             <w:r>
@@ -2779,27 +2664,7 @@
                 <w:sz w:val="16"/>
                 <w:szCs w:val="16"/>
               </w:rPr>
-              <w:t>(</w:t>
-            </w:r>
-            <w:proofErr w:type="spellStart"/>
-            <w:r>
-              <w:rPr>
-                <w:rFonts w:cs="Calibri"/>
-                <w:color w:val="000000"/>
-                <w:sz w:val="16"/>
-                <w:szCs w:val="16"/>
-              </w:rPr>
-              <w:t>eg</w:t>
-            </w:r>
-            <w:proofErr w:type="spellEnd"/>
-            <w:r>
-              <w:rPr>
-                <w:rFonts w:cs="Calibri"/>
-                <w:color w:val="000000"/>
-                <w:sz w:val="16"/>
-                <w:szCs w:val="16"/>
-              </w:rPr>
-              <w:t xml:space="preserve"> if they are a non-resident of NZ)</w:t>
+              <w:t>(eg if they are a non-resident of NZ)</w:t>
             </w:r>
           </w:p>
           <w:p>
@@ -3195,7 +3060,6 @@
               </w:rPr>
               <w:t xml:space="preserve">can submit a request for all notifications published from the </w:t>
             </w:r>
-            <w:proofErr w:type="spellStart"/>
             <w:r>
               <w:rPr>
                 <w:rFonts w:cs="Calibri"/>
@@ -3207,7 +3071,6 @@
               </w:rPr>
               <w:t>FromDateTime</w:t>
             </w:r>
-            <w:proofErr w:type="spellEnd"/>
             <w:r>
               <w:rPr>
                 <w:rFonts w:cs="Calibri"/>
@@ -3607,7 +3470,6 @@
               </w:rPr>
               <w:t xml:space="preserve"> the </w:t>
             </w:r>
-            <w:proofErr w:type="spellStart"/>
             <w:r>
               <w:rPr>
                 <w:rFonts w:cs="Calibri"/>
@@ -3630,7 +3492,6 @@
               </w:rPr>
               <w:t>DateTime</w:t>
             </w:r>
-            <w:proofErr w:type="spellEnd"/>
             <w:r>
               <w:rPr>
                 <w:rFonts w:cs="Calibri"/>
@@ -4037,7 +3898,6 @@
               </w:rPr>
               <w:t xml:space="preserve">can submit a request for all notifications published from the </w:t>
             </w:r>
-            <w:proofErr w:type="spellStart"/>
             <w:r>
               <w:rPr>
                 <w:rFonts w:cs="Calibri"/>
@@ -4049,7 +3909,6 @@
               </w:rPr>
               <w:t>FromDateTime</w:t>
             </w:r>
-            <w:proofErr w:type="spellEnd"/>
             <w:r>
               <w:rPr>
                 <w:rFonts w:cs="Calibri"/>
@@ -4501,45 +4360,14 @@
               </w:rPr>
               <w:t xml:space="preserve">by submitting a </w:t>
             </w:r>
-            <w:proofErr w:type="spellStart"/>
-            <w:r>
-              <w:rPr>
-                <w:rFonts w:cs="Calibri"/>
-                <w:color w:val="000000"/>
-                <w:sz w:val="16"/>
-                <w:szCs w:val="16"/>
-              </w:rPr>
-              <w:t>FromDateTime</w:t>
-            </w:r>
-            <w:proofErr w:type="spellEnd"/>
-            <w:r>
-              <w:rPr>
-                <w:rFonts w:cs="Calibri"/>
-                <w:color w:val="000000"/>
-                <w:sz w:val="16"/>
-                <w:szCs w:val="16"/>
-              </w:rPr>
-              <w:t xml:space="preserve"> and </w:t>
-            </w:r>
-            <w:proofErr w:type="spellStart"/>
-            <w:r>
-              <w:rPr>
-                <w:rFonts w:cs="Calibri"/>
-                <w:color w:val="000000"/>
-                <w:sz w:val="16"/>
-                <w:szCs w:val="16"/>
-              </w:rPr>
-              <w:t>ToDateTime</w:t>
-            </w:r>
-            <w:proofErr w:type="spellEnd"/>
-            <w:r>
-              <w:rPr>
-                <w:rFonts w:cs="Calibri"/>
-                <w:color w:val="000000"/>
-                <w:sz w:val="16"/>
-                <w:szCs w:val="16"/>
-              </w:rPr>
-              <w:t xml:space="preserve"> </w:t>
+            <w:r>
+              <w:rPr>
+                <w:rFonts w:cs="Calibri"/>
+                <w:color w:val="000000"/>
+                <w:sz w:val="16"/>
+                <w:szCs w:val="16"/>
+              </w:rPr>
+              <w:t xml:space="preserve">FromDateTime and ToDateTime </w:t>
             </w:r>
           </w:p>
           <w:p>
@@ -4662,27 +4490,7 @@
                 <w:sz w:val="16"/>
                 <w:szCs w:val="16"/>
               </w:rPr>
-              <w:t xml:space="preserve">The To date field cannot be before the </w:t>
-            </w:r>
-            <w:proofErr w:type="gramStart"/>
-            <w:r>
-              <w:rPr>
-                <w:rFonts w:cs="Calibri"/>
-                <w:color w:val="000000"/>
-                <w:sz w:val="16"/>
-                <w:szCs w:val="16"/>
-              </w:rPr>
-              <w:t>From</w:t>
-            </w:r>
-            <w:proofErr w:type="gramEnd"/>
-            <w:r>
-              <w:rPr>
-                <w:rFonts w:cs="Calibri"/>
-                <w:color w:val="000000"/>
-                <w:sz w:val="16"/>
-                <w:szCs w:val="16"/>
-              </w:rPr>
-              <w:t xml:space="preserve"> date field</w:t>
+              <w:t>The To date field cannot be before the From date field</w:t>
             </w:r>
             <w:r>
               <w:rPr>
@@ -5010,45 +4818,14 @@
               </w:rPr>
               <w:t xml:space="preserve">by submitting a </w:t>
             </w:r>
-            <w:proofErr w:type="spellStart"/>
-            <w:r>
-              <w:rPr>
-                <w:rFonts w:cs="Calibri"/>
-                <w:color w:val="000000"/>
-                <w:sz w:val="16"/>
-                <w:szCs w:val="16"/>
-              </w:rPr>
-              <w:t>FromDateTime</w:t>
-            </w:r>
-            <w:proofErr w:type="spellEnd"/>
-            <w:r>
-              <w:rPr>
-                <w:rFonts w:cs="Calibri"/>
-                <w:color w:val="000000"/>
-                <w:sz w:val="16"/>
-                <w:szCs w:val="16"/>
-              </w:rPr>
-              <w:t xml:space="preserve"> and </w:t>
-            </w:r>
-            <w:proofErr w:type="spellStart"/>
-            <w:r>
-              <w:rPr>
-                <w:rFonts w:cs="Calibri"/>
-                <w:color w:val="000000"/>
-                <w:sz w:val="16"/>
-                <w:szCs w:val="16"/>
-              </w:rPr>
-              <w:t>ToDateTime</w:t>
-            </w:r>
-            <w:proofErr w:type="spellEnd"/>
-            <w:r>
-              <w:rPr>
-                <w:rFonts w:cs="Calibri"/>
-                <w:color w:val="000000"/>
-                <w:sz w:val="16"/>
-                <w:szCs w:val="16"/>
-              </w:rPr>
-              <w:t xml:space="preserve"> </w:t>
+            <w:r>
+              <w:rPr>
+                <w:rFonts w:cs="Calibri"/>
+                <w:color w:val="000000"/>
+                <w:sz w:val="16"/>
+                <w:szCs w:val="16"/>
+              </w:rPr>
+              <w:t xml:space="preserve">FromDateTime and ToDateTime </w:t>
             </w:r>
           </w:p>
           <w:p>
@@ -5585,27 +5362,7 @@
                 <w:sz w:val="16"/>
                 <w:szCs w:val="16"/>
               </w:rPr>
-              <w:t xml:space="preserve"> </w:t>
-            </w:r>
-            <w:proofErr w:type="spellStart"/>
-            <w:r>
-              <w:rPr>
-                <w:rFonts w:cs="Calibri"/>
-                <w:color w:val="000000"/>
-                <w:sz w:val="16"/>
-                <w:szCs w:val="16"/>
-              </w:rPr>
-              <w:t>myIR</w:t>
-            </w:r>
-            <w:proofErr w:type="spellEnd"/>
-            <w:r>
-              <w:rPr>
-                <w:rFonts w:cs="Calibri"/>
-                <w:color w:val="000000"/>
-                <w:sz w:val="16"/>
-                <w:szCs w:val="16"/>
-              </w:rPr>
-              <w:t xml:space="preserve"> account</w:t>
+              <w:t xml:space="preserve"> myIR account</w:t>
             </w:r>
           </w:p>
           <w:p>
@@ -5669,45 +5426,14 @@
               </w:rPr>
               <w:t xml:space="preserve">by submitting a </w:t>
             </w:r>
-            <w:proofErr w:type="spellStart"/>
-            <w:r>
-              <w:rPr>
-                <w:rFonts w:cs="Calibri"/>
-                <w:color w:val="000000"/>
-                <w:sz w:val="16"/>
-                <w:szCs w:val="16"/>
-              </w:rPr>
-              <w:t>FromDateTime</w:t>
-            </w:r>
-            <w:proofErr w:type="spellEnd"/>
-            <w:r>
-              <w:rPr>
-                <w:rFonts w:cs="Calibri"/>
-                <w:color w:val="000000"/>
-                <w:sz w:val="16"/>
-                <w:szCs w:val="16"/>
-              </w:rPr>
-              <w:t xml:space="preserve">, a </w:t>
-            </w:r>
-            <w:proofErr w:type="spellStart"/>
-            <w:r>
-              <w:rPr>
-                <w:rFonts w:cs="Calibri"/>
-                <w:color w:val="000000"/>
-                <w:sz w:val="16"/>
-                <w:szCs w:val="16"/>
-              </w:rPr>
-              <w:t>QueryIDType</w:t>
-            </w:r>
-            <w:proofErr w:type="spellEnd"/>
-            <w:r>
-              <w:rPr>
-                <w:rFonts w:cs="Calibri"/>
-                <w:color w:val="000000"/>
-                <w:sz w:val="16"/>
-                <w:szCs w:val="16"/>
-              </w:rPr>
-              <w:t xml:space="preserve"> of “</w:t>
+            <w:r>
+              <w:rPr>
+                <w:rFonts w:cs="Calibri"/>
+                <w:color w:val="000000"/>
+                <w:sz w:val="16"/>
+                <w:szCs w:val="16"/>
+              </w:rPr>
+              <w:t>FromDateTime, a QueryIDType of “</w:t>
             </w:r>
             <w:r>
               <w:rPr>
@@ -5725,27 +5451,7 @@
                 <w:sz w:val="16"/>
                 <w:szCs w:val="16"/>
               </w:rPr>
-              <w:t xml:space="preserve">” and a </w:t>
-            </w:r>
-            <w:proofErr w:type="spellStart"/>
-            <w:r>
-              <w:rPr>
-                <w:rFonts w:cs="Calibri"/>
-                <w:color w:val="000000"/>
-                <w:sz w:val="16"/>
-                <w:szCs w:val="16"/>
-              </w:rPr>
-              <w:t>QueryID</w:t>
-            </w:r>
-            <w:proofErr w:type="spellEnd"/>
-            <w:r>
-              <w:rPr>
-                <w:rFonts w:cs="Calibri"/>
-                <w:color w:val="000000"/>
-                <w:sz w:val="16"/>
-                <w:szCs w:val="16"/>
-              </w:rPr>
-              <w:t xml:space="preserve"> </w:t>
+              <w:t xml:space="preserve">” and a QueryID </w:t>
             </w:r>
             <w:r>
               <w:rPr>
@@ -6235,27 +5941,7 @@
                 <w:sz w:val="16"/>
                 <w:szCs w:val="16"/>
               </w:rPr>
-              <w:t xml:space="preserve"> individual </w:t>
-            </w:r>
-            <w:proofErr w:type="spellStart"/>
-            <w:r>
-              <w:rPr>
-                <w:rFonts w:cs="Calibri"/>
-                <w:color w:val="000000"/>
-                <w:sz w:val="16"/>
-                <w:szCs w:val="16"/>
-              </w:rPr>
-              <w:t>myIR</w:t>
-            </w:r>
-            <w:proofErr w:type="spellEnd"/>
-            <w:r>
-              <w:rPr>
-                <w:rFonts w:cs="Calibri"/>
-                <w:color w:val="000000"/>
-                <w:sz w:val="16"/>
-                <w:szCs w:val="16"/>
-              </w:rPr>
-              <w:t xml:space="preserve"> account</w:t>
+              <w:t xml:space="preserve"> individual myIR account</w:t>
             </w:r>
           </w:p>
           <w:p>
@@ -6319,45 +6005,14 @@
               </w:rPr>
               <w:t xml:space="preserve">by submitting a </w:t>
             </w:r>
-            <w:proofErr w:type="spellStart"/>
-            <w:r>
-              <w:rPr>
-                <w:rFonts w:cs="Calibri"/>
-                <w:color w:val="000000"/>
-                <w:sz w:val="16"/>
-                <w:szCs w:val="16"/>
-              </w:rPr>
-              <w:t>FromDateTime</w:t>
-            </w:r>
-            <w:proofErr w:type="spellEnd"/>
-            <w:r>
-              <w:rPr>
-                <w:rFonts w:cs="Calibri"/>
-                <w:color w:val="000000"/>
-                <w:sz w:val="16"/>
-                <w:szCs w:val="16"/>
-              </w:rPr>
-              <w:t xml:space="preserve">, a </w:t>
-            </w:r>
-            <w:proofErr w:type="spellStart"/>
-            <w:r>
-              <w:rPr>
-                <w:rFonts w:cs="Calibri"/>
-                <w:color w:val="000000"/>
-                <w:sz w:val="16"/>
-                <w:szCs w:val="16"/>
-              </w:rPr>
-              <w:t>QueryIDType</w:t>
-            </w:r>
-            <w:proofErr w:type="spellEnd"/>
-            <w:r>
-              <w:rPr>
-                <w:rFonts w:cs="Calibri"/>
-                <w:color w:val="000000"/>
-                <w:sz w:val="16"/>
-                <w:szCs w:val="16"/>
-              </w:rPr>
-              <w:t xml:space="preserve"> of “</w:t>
+            <w:r>
+              <w:rPr>
+                <w:rFonts w:cs="Calibri"/>
+                <w:color w:val="000000"/>
+                <w:sz w:val="16"/>
+                <w:szCs w:val="16"/>
+              </w:rPr>
+              <w:t>FromDateTime, a QueryIDType of “</w:t>
             </w:r>
             <w:r>
               <w:rPr>
@@ -6375,27 +6030,7 @@
                 <w:sz w:val="16"/>
                 <w:szCs w:val="16"/>
               </w:rPr>
-              <w:t xml:space="preserve">” and a </w:t>
-            </w:r>
-            <w:proofErr w:type="spellStart"/>
-            <w:r>
-              <w:rPr>
-                <w:rFonts w:cs="Calibri"/>
-                <w:color w:val="000000"/>
-                <w:sz w:val="16"/>
-                <w:szCs w:val="16"/>
-              </w:rPr>
-              <w:t>QueryID</w:t>
-            </w:r>
-            <w:proofErr w:type="spellEnd"/>
-            <w:r>
-              <w:rPr>
-                <w:rFonts w:cs="Calibri"/>
-                <w:color w:val="000000"/>
-                <w:sz w:val="16"/>
-                <w:szCs w:val="16"/>
-              </w:rPr>
-              <w:t xml:space="preserve"> </w:t>
+              <w:t xml:space="preserve">” and a QueryID </w:t>
             </w:r>
             <w:r>
               <w:rPr>
@@ -6824,25 +6459,14 @@
               </w:rPr>
               <w:t xml:space="preserve"> </w:t>
             </w:r>
-            <w:proofErr w:type="spellStart"/>
-            <w:r>
-              <w:rPr>
-                <w:rFonts w:cs="Calibri"/>
-                <w:color w:val="000000"/>
-                <w:sz w:val="16"/>
-                <w:szCs w:val="16"/>
-              </w:rPr>
-              <w:t>myIR</w:t>
-            </w:r>
-            <w:proofErr w:type="spellEnd"/>
-            <w:r>
-              <w:rPr>
-                <w:rFonts w:cs="Calibri"/>
-                <w:color w:val="000000"/>
-                <w:sz w:val="16"/>
-                <w:szCs w:val="16"/>
-              </w:rPr>
-              <w:t xml:space="preserve"> account</w:t>
+            <w:r>
+              <w:rPr>
+                <w:rFonts w:cs="Calibri"/>
+                <w:color w:val="000000"/>
+                <w:sz w:val="16"/>
+                <w:szCs w:val="16"/>
+              </w:rPr>
+              <w:t>myIR account</w:t>
             </w:r>
           </w:p>
           <w:p>
@@ -6906,45 +6530,14 @@
               </w:rPr>
               <w:t xml:space="preserve">by submitting a </w:t>
             </w:r>
-            <w:proofErr w:type="spellStart"/>
-            <w:r>
-              <w:rPr>
-                <w:rFonts w:cs="Calibri"/>
-                <w:color w:val="000000"/>
-                <w:sz w:val="16"/>
-                <w:szCs w:val="16"/>
-              </w:rPr>
-              <w:t>FromDateTime</w:t>
-            </w:r>
-            <w:proofErr w:type="spellEnd"/>
-            <w:r>
-              <w:rPr>
-                <w:rFonts w:cs="Calibri"/>
-                <w:color w:val="000000"/>
-                <w:sz w:val="16"/>
-                <w:szCs w:val="16"/>
-              </w:rPr>
-              <w:t xml:space="preserve">, a </w:t>
-            </w:r>
-            <w:proofErr w:type="spellStart"/>
-            <w:r>
-              <w:rPr>
-                <w:rFonts w:cs="Calibri"/>
-                <w:color w:val="000000"/>
-                <w:sz w:val="16"/>
-                <w:szCs w:val="16"/>
-              </w:rPr>
-              <w:t>QueryIDType</w:t>
-            </w:r>
-            <w:proofErr w:type="spellEnd"/>
-            <w:r>
-              <w:rPr>
-                <w:rFonts w:cs="Calibri"/>
-                <w:color w:val="000000"/>
-                <w:sz w:val="16"/>
-                <w:szCs w:val="16"/>
-              </w:rPr>
-              <w:t xml:space="preserve"> of “</w:t>
+            <w:r>
+              <w:rPr>
+                <w:rFonts w:cs="Calibri"/>
+                <w:color w:val="000000"/>
+                <w:sz w:val="16"/>
+                <w:szCs w:val="16"/>
+              </w:rPr>
+              <w:t>FromDateTime, a QueryIDType of “</w:t>
             </w:r>
             <w:r>
               <w:rPr>
@@ -6962,27 +6555,7 @@
                 <w:sz w:val="16"/>
                 <w:szCs w:val="16"/>
               </w:rPr>
-              <w:t xml:space="preserve">” and a </w:t>
-            </w:r>
-            <w:proofErr w:type="spellStart"/>
-            <w:r>
-              <w:rPr>
-                <w:rFonts w:cs="Calibri"/>
-                <w:color w:val="000000"/>
-                <w:sz w:val="16"/>
-                <w:szCs w:val="16"/>
-              </w:rPr>
-              <w:t>QueryID</w:t>
-            </w:r>
-            <w:proofErr w:type="spellEnd"/>
-            <w:r>
-              <w:rPr>
-                <w:rFonts w:cs="Calibri"/>
-                <w:color w:val="000000"/>
-                <w:sz w:val="16"/>
-                <w:szCs w:val="16"/>
-              </w:rPr>
-              <w:t xml:space="preserve"> </w:t>
+              <w:t xml:space="preserve">” and a QueryID </w:t>
             </w:r>
             <w:r>
               <w:rPr>
@@ -7375,25 +6948,14 @@
               </w:rPr>
               <w:t xml:space="preserve"> </w:t>
             </w:r>
-            <w:proofErr w:type="spellStart"/>
-            <w:r>
-              <w:rPr>
-                <w:rFonts w:cs="Calibri"/>
-                <w:color w:val="000000"/>
-                <w:sz w:val="16"/>
-                <w:szCs w:val="16"/>
-              </w:rPr>
-              <w:t>myIR</w:t>
-            </w:r>
-            <w:proofErr w:type="spellEnd"/>
-            <w:r>
-              <w:rPr>
-                <w:rFonts w:cs="Calibri"/>
-                <w:color w:val="000000"/>
-                <w:sz w:val="16"/>
-                <w:szCs w:val="16"/>
-              </w:rPr>
-              <w:t xml:space="preserve"> account</w:t>
+            <w:r>
+              <w:rPr>
+                <w:rFonts w:cs="Calibri"/>
+                <w:color w:val="000000"/>
+                <w:sz w:val="16"/>
+                <w:szCs w:val="16"/>
+              </w:rPr>
+              <w:t>myIR account</w:t>
             </w:r>
           </w:p>
           <w:p>
@@ -7457,54 +7019,23 @@
               </w:rPr>
               <w:t xml:space="preserve">by submitting a </w:t>
             </w:r>
-            <w:proofErr w:type="spellStart"/>
-            <w:r>
-              <w:rPr>
-                <w:rFonts w:cs="Calibri"/>
-                <w:color w:val="000000"/>
-                <w:sz w:val="16"/>
-                <w:szCs w:val="16"/>
-              </w:rPr>
-              <w:t>FromDateTime</w:t>
-            </w:r>
-            <w:proofErr w:type="spellEnd"/>
-            <w:r>
-              <w:rPr>
-                <w:rFonts w:cs="Calibri"/>
-                <w:color w:val="000000"/>
-                <w:sz w:val="16"/>
-                <w:szCs w:val="16"/>
-              </w:rPr>
-              <w:t xml:space="preserve">, </w:t>
-            </w:r>
-            <w:r>
-              <w:rPr>
-                <w:rFonts w:cs="Calibri"/>
-                <w:color w:val="000000"/>
-                <w:sz w:val="16"/>
-                <w:szCs w:val="16"/>
-              </w:rPr>
-              <w:t xml:space="preserve">a </w:t>
-            </w:r>
-            <w:proofErr w:type="spellStart"/>
-            <w:r>
-              <w:rPr>
-                <w:rFonts w:cs="Calibri"/>
-                <w:color w:val="000000"/>
-                <w:sz w:val="16"/>
-                <w:szCs w:val="16"/>
-              </w:rPr>
-              <w:t>QueryIDType</w:t>
-            </w:r>
-            <w:proofErr w:type="spellEnd"/>
-            <w:r>
-              <w:rPr>
-                <w:rFonts w:cs="Calibri"/>
-                <w:color w:val="000000"/>
-                <w:sz w:val="16"/>
-                <w:szCs w:val="16"/>
-              </w:rPr>
-              <w:t xml:space="preserve"> of “</w:t>
+            <w:r>
+              <w:rPr>
+                <w:rFonts w:cs="Calibri"/>
+                <w:color w:val="000000"/>
+                <w:sz w:val="16"/>
+                <w:szCs w:val="16"/>
+              </w:rPr>
+              <w:t xml:space="preserve">FromDateTime, </w:t>
+            </w:r>
+            <w:r>
+              <w:rPr>
+                <w:rFonts w:cs="Calibri"/>
+                <w:color w:val="000000"/>
+                <w:sz w:val="16"/>
+                <w:szCs w:val="16"/>
+              </w:rPr>
+              <w:t>a QueryIDType of “</w:t>
             </w:r>
             <w:r>
               <w:rPr>
@@ -7522,27 +7053,7 @@
                 <w:sz w:val="16"/>
                 <w:szCs w:val="16"/>
               </w:rPr>
-              <w:t xml:space="preserve">” and a </w:t>
-            </w:r>
-            <w:proofErr w:type="spellStart"/>
-            <w:r>
-              <w:rPr>
-                <w:rFonts w:cs="Calibri"/>
-                <w:color w:val="000000"/>
-                <w:sz w:val="16"/>
-                <w:szCs w:val="16"/>
-              </w:rPr>
-              <w:t>QueryID</w:t>
-            </w:r>
-            <w:proofErr w:type="spellEnd"/>
-            <w:r>
-              <w:rPr>
-                <w:rFonts w:cs="Calibri"/>
-                <w:color w:val="000000"/>
-                <w:sz w:val="16"/>
-                <w:szCs w:val="16"/>
-              </w:rPr>
-              <w:t xml:space="preserve"> </w:t>
+              <w:t xml:space="preserve">” and a QueryID </w:t>
             </w:r>
             <w:r>
               <w:rPr>
@@ -8058,7 +7569,6 @@
               </w:rPr>
               <w:t xml:space="preserve"> notifications by submitting a </w:t>
             </w:r>
-            <w:proofErr w:type="spellStart"/>
             <w:r>
               <w:rPr>
                 <w:rFonts w:cs="Calibri"/>
@@ -8070,7 +7580,6 @@
               </w:rPr>
               <w:t>FromDateTime</w:t>
             </w:r>
-            <w:proofErr w:type="spellEnd"/>
           </w:p>
           <w:p>
             <w:pPr>
@@ -8457,25 +7966,14 @@
               </w:rPr>
               <w:t xml:space="preserve">a </w:t>
             </w:r>
-            <w:proofErr w:type="spellStart"/>
-            <w:r>
-              <w:rPr>
-                <w:rFonts w:cs="Calibri"/>
-                <w:color w:val="000000"/>
-                <w:sz w:val="16"/>
-                <w:szCs w:val="16"/>
-              </w:rPr>
-              <w:t>KiwiSaver</w:t>
-            </w:r>
-            <w:proofErr w:type="spellEnd"/>
-            <w:r>
-              <w:rPr>
-                <w:rFonts w:cs="Calibri"/>
-                <w:color w:val="000000"/>
-                <w:sz w:val="16"/>
-                <w:szCs w:val="16"/>
-              </w:rPr>
-              <w:t xml:space="preserve"> employee deduction </w:t>
+            <w:r>
+              <w:rPr>
+                <w:rFonts w:cs="Calibri"/>
+                <w:color w:val="000000"/>
+                <w:sz w:val="16"/>
+                <w:szCs w:val="16"/>
+              </w:rPr>
+              <w:t xml:space="preserve">KiwiSaver employee deduction </w:t>
             </w:r>
             <w:r>
               <w:rPr>
@@ -8555,9 +8053,8 @@
                 <w:sz w:val="16"/>
                 <w:szCs w:val="16"/>
               </w:rPr>
-              <w:t xml:space="preserve">mployee notifications by submitting a </w:t>
-            </w:r>
-            <w:proofErr w:type="spellStart"/>
+              <w:t>mployee notifications by submitting a FromDateTime, a “</w:t>
+            </w:r>
             <w:r>
               <w:rPr>
                 <w:rFonts w:cs="Calibri"/>
@@ -8565,9 +8062,8 @@
                 <w:sz w:val="16"/>
                 <w:szCs w:val="16"/>
               </w:rPr>
-              <w:t>FromDateTime</w:t>
-            </w:r>
-            <w:proofErr w:type="spellEnd"/>
+              <w:t>IRD</w:t>
+            </w:r>
             <w:r>
               <w:rPr>
                 <w:rFonts w:cs="Calibri"/>
@@ -8575,65 +8071,7 @@
                 <w:sz w:val="16"/>
                 <w:szCs w:val="16"/>
               </w:rPr>
-              <w:t>, a “</w:t>
-            </w:r>
-            <w:r>
-              <w:rPr>
-                <w:rFonts w:cs="Calibri"/>
-                <w:color w:val="000000" w:themeColor="text1"/>
-                <w:sz w:val="16"/>
-                <w:szCs w:val="16"/>
-              </w:rPr>
-              <w:t>IRD</w:t>
-            </w:r>
-            <w:r>
-              <w:rPr>
-                <w:rFonts w:cs="Calibri"/>
-                <w:color w:val="000000" w:themeColor="text1"/>
-                <w:sz w:val="16"/>
-                <w:szCs w:val="16"/>
-              </w:rPr>
-              <w:t xml:space="preserve">” </w:t>
-            </w:r>
-            <w:proofErr w:type="spellStart"/>
-            <w:r>
-              <w:rPr>
-                <w:rFonts w:cs="Calibri"/>
-                <w:color w:val="000000" w:themeColor="text1"/>
-                <w:sz w:val="16"/>
-                <w:szCs w:val="16"/>
-              </w:rPr>
-              <w:t>QueryIDType</w:t>
-            </w:r>
-            <w:proofErr w:type="spellEnd"/>
-            <w:r>
-              <w:rPr>
-                <w:rFonts w:cs="Calibri"/>
-                <w:color w:val="000000" w:themeColor="text1"/>
-                <w:sz w:val="16"/>
-                <w:szCs w:val="16"/>
-              </w:rPr>
-              <w:t xml:space="preserve"> and a </w:t>
-            </w:r>
-            <w:proofErr w:type="spellStart"/>
-            <w:r>
-              <w:rPr>
-                <w:rFonts w:cs="Calibri"/>
-                <w:color w:val="000000" w:themeColor="text1"/>
-                <w:sz w:val="16"/>
-                <w:szCs w:val="16"/>
-              </w:rPr>
-              <w:t>QueryID</w:t>
-            </w:r>
-            <w:proofErr w:type="spellEnd"/>
-            <w:r>
-              <w:rPr>
-                <w:rFonts w:cs="Calibri"/>
-                <w:color w:val="000000" w:themeColor="text1"/>
-                <w:sz w:val="16"/>
-                <w:szCs w:val="16"/>
-              </w:rPr>
-              <w:t xml:space="preserve"> of the </w:t>
+              <w:t xml:space="preserve">” QueryIDType and a QueryID of the </w:t>
             </w:r>
             <w:r>
               <w:rPr>
@@ -8823,19 +8261,8 @@
                 <w:sz w:val="16"/>
                 <w:szCs w:val="16"/>
               </w:rPr>
-              <w:t xml:space="preserve">Employee has started </w:t>
-            </w:r>
-            <w:proofErr w:type="spellStart"/>
-            <w:r>
-              <w:rPr>
-                <w:rFonts w:cs="Calibri"/>
-                <w:color w:val="000000"/>
-                <w:sz w:val="16"/>
-                <w:szCs w:val="16"/>
-              </w:rPr>
-              <w:t>KiwiSaver</w:t>
-            </w:r>
-            <w:proofErr w:type="spellEnd"/>
+              <w:t>Employee has started KiwiSaver</w:t>
+            </w:r>
             <w:r>
               <w:rPr>
                 <w:rFonts w:cs="Calibri"/>
@@ -9042,27 +8469,7 @@
                 <w:sz w:val="16"/>
                 <w:szCs w:val="16"/>
               </w:rPr>
-              <w:t xml:space="preserve">Employer has not started the employee on </w:t>
-            </w:r>
-            <w:proofErr w:type="spellStart"/>
-            <w:r>
-              <w:rPr>
-                <w:rFonts w:cs="Calibri"/>
-                <w:color w:val="000000"/>
-                <w:sz w:val="16"/>
-                <w:szCs w:val="16"/>
-              </w:rPr>
-              <w:t>KiwiSaver</w:t>
-            </w:r>
-            <w:proofErr w:type="spellEnd"/>
-            <w:r>
-              <w:rPr>
-                <w:rFonts w:cs="Calibri"/>
-                <w:color w:val="000000"/>
-                <w:sz w:val="16"/>
-                <w:szCs w:val="16"/>
-              </w:rPr>
-              <w:t xml:space="preserve"> since receiving the first request</w:t>
+              <w:t>Employer has not started the employee on KiwiSaver since receiving the first request</w:t>
             </w:r>
             <w:r>
               <w:rPr>
@@ -9518,25 +8925,14 @@
               </w:rPr>
               <w:t xml:space="preserve">by submitting a </w:t>
             </w:r>
-            <w:proofErr w:type="spellStart"/>
-            <w:r>
-              <w:rPr>
-                <w:rFonts w:cs="Calibri"/>
-                <w:color w:val="000000"/>
-                <w:sz w:val="16"/>
-                <w:szCs w:val="16"/>
-              </w:rPr>
-              <w:t>FromDateTime</w:t>
-            </w:r>
-            <w:proofErr w:type="spellEnd"/>
-            <w:r>
-              <w:rPr>
-                <w:rFonts w:cs="Calibri"/>
-                <w:color w:val="000000"/>
-                <w:sz w:val="16"/>
-                <w:szCs w:val="16"/>
-              </w:rPr>
-              <w:t>,</w:t>
+            <w:r>
+              <w:rPr>
+                <w:rFonts w:cs="Calibri"/>
+                <w:color w:val="000000"/>
+                <w:sz w:val="16"/>
+                <w:szCs w:val="16"/>
+              </w:rPr>
+              <w:t>FromDateTime,</w:t>
             </w:r>
             <w:r>
               <w:rPr>
@@ -9583,45 +8979,14 @@
               </w:rPr>
               <w:t xml:space="preserve">” </w:t>
             </w:r>
-            <w:proofErr w:type="spellStart"/>
-            <w:r>
-              <w:rPr>
-                <w:rFonts w:cs="Calibri"/>
-                <w:color w:val="000000"/>
-                <w:sz w:val="16"/>
-                <w:szCs w:val="16"/>
-              </w:rPr>
-              <w:t>QueryIDType</w:t>
-            </w:r>
-            <w:proofErr w:type="spellEnd"/>
-            <w:r>
-              <w:rPr>
-                <w:rFonts w:cs="Calibri"/>
-                <w:color w:val="000000"/>
-                <w:sz w:val="16"/>
-                <w:szCs w:val="16"/>
-              </w:rPr>
-              <w:t xml:space="preserve"> and a </w:t>
-            </w:r>
-            <w:proofErr w:type="spellStart"/>
-            <w:r>
-              <w:rPr>
-                <w:rFonts w:cs="Calibri"/>
-                <w:color w:val="000000"/>
-                <w:sz w:val="16"/>
-                <w:szCs w:val="16"/>
-              </w:rPr>
-              <w:t>QueryID</w:t>
-            </w:r>
-            <w:proofErr w:type="spellEnd"/>
-            <w:r>
-              <w:rPr>
-                <w:rFonts w:cs="Calibri"/>
-                <w:color w:val="000000"/>
-                <w:sz w:val="16"/>
-                <w:szCs w:val="16"/>
-              </w:rPr>
-              <w:t xml:space="preserve"> </w:t>
+            <w:r>
+              <w:rPr>
+                <w:rFonts w:cs="Calibri"/>
+                <w:color w:val="000000"/>
+                <w:sz w:val="16"/>
+                <w:szCs w:val="16"/>
+              </w:rPr>
+              <w:t xml:space="preserve">QueryIDType and a QueryID </w:t>
             </w:r>
             <w:r>
               <w:rPr>
@@ -10389,47 +9754,7 @@
                 <w:sz w:val="16"/>
                 <w:szCs w:val="16"/>
               </w:rPr>
-              <w:t xml:space="preserve"> </w:t>
-            </w:r>
-            <w:proofErr w:type="spellStart"/>
-            <w:r>
-              <w:rPr>
-                <w:rFonts w:cs="Calibri"/>
-                <w:color w:val="000000" w:themeColor="text1"/>
-                <w:sz w:val="16"/>
-                <w:szCs w:val="16"/>
-              </w:rPr>
-              <w:t>FromDateTime</w:t>
-            </w:r>
-            <w:proofErr w:type="spellEnd"/>
-            <w:r>
-              <w:rPr>
-                <w:rFonts w:cs="Calibri"/>
-                <w:color w:val="000000" w:themeColor="text1"/>
-                <w:sz w:val="16"/>
-                <w:szCs w:val="16"/>
-              </w:rPr>
-              <w:t xml:space="preserve">, a </w:t>
-            </w:r>
-            <w:proofErr w:type="spellStart"/>
-            <w:r>
-              <w:rPr>
-                <w:rFonts w:cs="Calibri"/>
-                <w:color w:val="000000" w:themeColor="text1"/>
-                <w:sz w:val="16"/>
-                <w:szCs w:val="16"/>
-              </w:rPr>
-              <w:t>QueryIDType</w:t>
-            </w:r>
-            <w:proofErr w:type="spellEnd"/>
-            <w:r>
-              <w:rPr>
-                <w:rFonts w:cs="Calibri"/>
-                <w:color w:val="000000" w:themeColor="text1"/>
-                <w:sz w:val="16"/>
-                <w:szCs w:val="16"/>
-              </w:rPr>
-              <w:t xml:space="preserve"> of “</w:t>
+              <w:t xml:space="preserve"> FromDateTime, a QueryIDType of “</w:t>
             </w:r>
             <w:r>
               <w:rPr>
@@ -10449,27 +9774,7 @@
                 <w:sz w:val="16"/>
                 <w:szCs w:val="16"/>
               </w:rPr>
-              <w:t xml:space="preserve">” and a </w:t>
-            </w:r>
-            <w:proofErr w:type="spellStart"/>
-            <w:r>
-              <w:rPr>
-                <w:rFonts w:cs="Calibri"/>
-                <w:color w:val="000000" w:themeColor="text1"/>
-                <w:sz w:val="16"/>
-                <w:szCs w:val="16"/>
-              </w:rPr>
-              <w:t>QueryID</w:t>
-            </w:r>
-            <w:proofErr w:type="spellEnd"/>
-            <w:r>
-              <w:rPr>
-                <w:rFonts w:cs="Calibri"/>
-                <w:color w:val="000000" w:themeColor="text1"/>
-                <w:sz w:val="16"/>
-                <w:szCs w:val="16"/>
-              </w:rPr>
-              <w:t xml:space="preserve"> of the </w:t>
+              <w:t xml:space="preserve">” and a QueryID of the </w:t>
             </w:r>
             <w:r>
               <w:rPr>
@@ -11474,9 +10779,8 @@
                 <w:sz w:val="16"/>
                 <w:szCs w:val="16"/>
               </w:rPr>
-              <w:t xml:space="preserve"> </w:t>
-            </w:r>
-            <w:proofErr w:type="spellStart"/>
+              <w:t xml:space="preserve"> FromDateTime, a QueryIDType of “LSTI</w:t>
+            </w:r>
             <w:r>
               <w:rPr>
                 <w:rFonts w:cs="Calibri"/>
@@ -11484,9 +10788,8 @@
                 <w:sz w:val="16"/>
                 <w:szCs w:val="16"/>
               </w:rPr>
-              <w:t>FromDateTime</w:t>
-            </w:r>
-            <w:proofErr w:type="spellEnd"/>
+              <w:t>D</w:t>
+            </w:r>
             <w:r>
               <w:rPr>
                 <w:rFonts w:cs="Calibri"/>
@@ -11494,65 +10797,7 @@
                 <w:sz w:val="16"/>
                 <w:szCs w:val="16"/>
               </w:rPr>
-              <w:t xml:space="preserve">, a </w:t>
-            </w:r>
-            <w:proofErr w:type="spellStart"/>
-            <w:r>
-              <w:rPr>
-                <w:rFonts w:cs="Calibri"/>
-                <w:color w:val="000000" w:themeColor="text1"/>
-                <w:sz w:val="16"/>
-                <w:szCs w:val="16"/>
-              </w:rPr>
-              <w:t>QueryIDType</w:t>
-            </w:r>
-            <w:proofErr w:type="spellEnd"/>
-            <w:r>
-              <w:rPr>
-                <w:rFonts w:cs="Calibri"/>
-                <w:color w:val="000000" w:themeColor="text1"/>
-                <w:sz w:val="16"/>
-                <w:szCs w:val="16"/>
-              </w:rPr>
-              <w:t xml:space="preserve"> of “LSTI</w:t>
-            </w:r>
-            <w:r>
-              <w:rPr>
-                <w:rFonts w:cs="Calibri"/>
-                <w:color w:val="000000" w:themeColor="text1"/>
-                <w:sz w:val="16"/>
-                <w:szCs w:val="16"/>
-              </w:rPr>
-              <w:t>D</w:t>
-            </w:r>
-            <w:r>
-              <w:rPr>
-                <w:rFonts w:cs="Calibri"/>
-                <w:color w:val="000000" w:themeColor="text1"/>
-                <w:sz w:val="16"/>
-                <w:szCs w:val="16"/>
-              </w:rPr>
-              <w:t xml:space="preserve">” and a </w:t>
-            </w:r>
-            <w:proofErr w:type="spellStart"/>
-            <w:r>
-              <w:rPr>
-                <w:rFonts w:cs="Calibri"/>
-                <w:color w:val="000000" w:themeColor="text1"/>
-                <w:sz w:val="16"/>
-                <w:szCs w:val="16"/>
-              </w:rPr>
-              <w:t>QueryID</w:t>
-            </w:r>
-            <w:proofErr w:type="spellEnd"/>
-            <w:r>
-              <w:rPr>
-                <w:rFonts w:cs="Calibri"/>
-                <w:color w:val="000000" w:themeColor="text1"/>
-                <w:sz w:val="16"/>
-                <w:szCs w:val="16"/>
-              </w:rPr>
-              <w:t xml:space="preserve"> of </w:t>
+              <w:t xml:space="preserve">” and a QueryID of </w:t>
             </w:r>
             <w:r>
               <w:rPr>
@@ -11908,7 +11153,7 @@
                 <w:szCs w:val="16"/>
               </w:rPr>
             </w:pPr>
-            <w:bookmarkStart w:id="1" w:name="_Hlk40187201"/>
+            <w:bookmarkStart w:id="2" w:name="_Hlk40187201"/>
             <w:r>
               <w:rPr>
                 <w:rFonts w:cs="Calibri"/>
@@ -11987,67 +11232,7 @@
                 <w:sz w:val="16"/>
                 <w:szCs w:val="16"/>
               </w:rPr>
-              <w:t xml:space="preserve">can submit a request for all notifications of linked clients by submitting the </w:t>
-            </w:r>
-            <w:proofErr w:type="spellStart"/>
-            <w:r>
-              <w:rPr>
-                <w:rFonts w:cs="Calibri"/>
-                <w:color w:val="000000" w:themeColor="text1"/>
-                <w:sz w:val="16"/>
-                <w:szCs w:val="16"/>
-              </w:rPr>
-              <w:t>FromDateTime</w:t>
-            </w:r>
-            <w:proofErr w:type="spellEnd"/>
-            <w:r>
-              <w:rPr>
-                <w:rFonts w:cs="Calibri"/>
-                <w:color w:val="000000" w:themeColor="text1"/>
-                <w:sz w:val="16"/>
-                <w:szCs w:val="16"/>
-              </w:rPr>
-              <w:t xml:space="preserve">, a </w:t>
-            </w:r>
-            <w:proofErr w:type="spellStart"/>
-            <w:r>
-              <w:rPr>
-                <w:rFonts w:cs="Calibri"/>
-                <w:color w:val="000000" w:themeColor="text1"/>
-                <w:sz w:val="16"/>
-                <w:szCs w:val="16"/>
-              </w:rPr>
-              <w:t>QueryIDType</w:t>
-            </w:r>
-            <w:proofErr w:type="spellEnd"/>
-            <w:r>
-              <w:rPr>
-                <w:rFonts w:cs="Calibri"/>
-                <w:color w:val="000000" w:themeColor="text1"/>
-                <w:sz w:val="16"/>
-                <w:szCs w:val="16"/>
-              </w:rPr>
-              <w:t xml:space="preserve"> of “LSTID” and a </w:t>
-            </w:r>
-            <w:proofErr w:type="spellStart"/>
-            <w:r>
-              <w:rPr>
-                <w:rFonts w:cs="Calibri"/>
-                <w:color w:val="000000" w:themeColor="text1"/>
-                <w:sz w:val="16"/>
-                <w:szCs w:val="16"/>
-              </w:rPr>
-              <w:t>QueryID</w:t>
-            </w:r>
-            <w:proofErr w:type="spellEnd"/>
-            <w:r>
-              <w:rPr>
-                <w:rFonts w:cs="Calibri"/>
-                <w:color w:val="000000" w:themeColor="text1"/>
-                <w:sz w:val="16"/>
-                <w:szCs w:val="16"/>
-              </w:rPr>
-              <w:t xml:space="preserve"> of the </w:t>
+              <w:t xml:space="preserve">can submit a request for all notifications of linked clients by submitting the FromDateTime, a QueryIDType of “LSTID” and a QueryID of the </w:t>
             </w:r>
             <w:r>
               <w:rPr>
@@ -12176,7 +11361,7 @@
               </w:rPr>
               <w:t>notifications</w:t>
             </w:r>
-            <w:bookmarkEnd w:id="1"/>
+            <w:bookmarkEnd w:id="2"/>
             <w:r>
               <w:rPr>
                 <w:rFonts w:cs="Calibri"/>
@@ -12479,27 +11664,7 @@
                 <w:sz w:val="16"/>
                 <w:szCs w:val="16"/>
               </w:rPr>
-              <w:t>(</w:t>
-            </w:r>
-            <w:proofErr w:type="spellStart"/>
-            <w:r>
-              <w:rPr>
-                <w:rFonts w:cstheme="minorHAnsi"/>
-                <w:color w:val="000000"/>
-                <w:sz w:val="16"/>
-                <w:szCs w:val="16"/>
-              </w:rPr>
-              <w:t>eg</w:t>
-            </w:r>
-            <w:proofErr w:type="spellEnd"/>
-            <w:r>
-              <w:rPr>
-                <w:rFonts w:cstheme="minorHAnsi"/>
-                <w:color w:val="000000"/>
-                <w:sz w:val="16"/>
-                <w:szCs w:val="16"/>
-              </w:rPr>
-              <w:t xml:space="preserve"> PIE) </w:t>
+              <w:t xml:space="preserve">(eg PIE) </w:t>
             </w:r>
             <w:r>
               <w:rPr>
@@ -12543,9 +11708,8 @@
                 <w:sz w:val="16"/>
                 <w:szCs w:val="16"/>
               </w:rPr>
-              <w:t xml:space="preserve">can submit a request for all notifications of linked clients by submitting a </w:t>
-            </w:r>
-            <w:proofErr w:type="spellStart"/>
+              <w:t>can submit a request for all notifications of linked clients by submitting a FromDateTime, a QueryIDType of “</w:t>
+            </w:r>
             <w:r>
               <w:rPr>
                 <w:rFonts w:cs="Calibri"/>
@@ -12553,9 +11717,8 @@
                 <w:sz w:val="16"/>
                 <w:szCs w:val="16"/>
               </w:rPr>
-              <w:t>FromDateTime</w:t>
-            </w:r>
-            <w:proofErr w:type="spellEnd"/>
+              <w:t>CLT</w:t>
+            </w:r>
             <w:r>
               <w:rPr>
                 <w:rFonts w:cs="Calibri"/>
@@ -12563,65 +11726,7 @@
                 <w:sz w:val="16"/>
                 <w:szCs w:val="16"/>
               </w:rPr>
-              <w:t xml:space="preserve">, a </w:t>
-            </w:r>
-            <w:proofErr w:type="spellStart"/>
-            <w:r>
-              <w:rPr>
-                <w:rFonts w:cs="Calibri"/>
-                <w:color w:val="000000" w:themeColor="text1"/>
-                <w:sz w:val="16"/>
-                <w:szCs w:val="16"/>
-              </w:rPr>
-              <w:t>QueryIDType</w:t>
-            </w:r>
-            <w:proofErr w:type="spellEnd"/>
-            <w:r>
-              <w:rPr>
-                <w:rFonts w:cs="Calibri"/>
-                <w:color w:val="000000" w:themeColor="text1"/>
-                <w:sz w:val="16"/>
-                <w:szCs w:val="16"/>
-              </w:rPr>
-              <w:t xml:space="preserve"> of “</w:t>
-            </w:r>
-            <w:r>
-              <w:rPr>
-                <w:rFonts w:cs="Calibri"/>
-                <w:color w:val="000000" w:themeColor="text1"/>
-                <w:sz w:val="16"/>
-                <w:szCs w:val="16"/>
-              </w:rPr>
-              <w:t>CLT</w:t>
-            </w:r>
-            <w:r>
-              <w:rPr>
-                <w:rFonts w:cs="Calibri"/>
-                <w:color w:val="000000" w:themeColor="text1"/>
-                <w:sz w:val="16"/>
-                <w:szCs w:val="16"/>
-              </w:rPr>
-              <w:t xml:space="preserve">ID” and a </w:t>
-            </w:r>
-            <w:proofErr w:type="spellStart"/>
-            <w:r>
-              <w:rPr>
-                <w:rFonts w:cs="Calibri"/>
-                <w:color w:val="000000" w:themeColor="text1"/>
-                <w:sz w:val="16"/>
-                <w:szCs w:val="16"/>
-              </w:rPr>
-              <w:t>QueryID</w:t>
-            </w:r>
-            <w:proofErr w:type="spellEnd"/>
-            <w:r>
-              <w:rPr>
-                <w:rFonts w:cs="Calibri"/>
-                <w:color w:val="000000" w:themeColor="text1"/>
-                <w:sz w:val="16"/>
-                <w:szCs w:val="16"/>
-              </w:rPr>
-              <w:t xml:space="preserve"> </w:t>
+              <w:t xml:space="preserve">ID” and a QueryID </w:t>
             </w:r>
             <w:r>
               <w:rPr>
@@ -12739,27 +11844,7 @@
                 <w:sz w:val="16"/>
                 <w:szCs w:val="16"/>
               </w:rPr>
-              <w:t xml:space="preserve">zero, one or more notifications </w:t>
-            </w:r>
-            <w:proofErr w:type="spellStart"/>
-            <w:r>
-              <w:rPr>
-                <w:rFonts w:cs="Calibri"/>
-                <w:color w:val="000000"/>
-                <w:sz w:val="16"/>
-                <w:szCs w:val="16"/>
-              </w:rPr>
-              <w:t>eg</w:t>
-            </w:r>
-            <w:proofErr w:type="spellEnd"/>
-            <w:r>
-              <w:rPr>
-                <w:rFonts w:cs="Calibri"/>
-                <w:color w:val="000000"/>
-                <w:sz w:val="16"/>
-                <w:szCs w:val="16"/>
-              </w:rPr>
-              <w:t xml:space="preserve"> that contain the “PIR” notification type (suggested Prescribed investor rate review), and confirmation of the Investor and payee IRD numbers and filing period</w:t>
+              <w:t>zero, one or more notifications eg that contain the “PIR” notification type (suggested Prescribed investor rate review), and confirmation of the Investor and payee IRD numbers and filing period</w:t>
             </w:r>
             <w:r>
               <w:rPr>
@@ -13060,47 +12145,7 @@
                 <w:sz w:val="16"/>
                 <w:szCs w:val="16"/>
               </w:rPr>
-              <w:t xml:space="preserve">can submit a request for all notifications of linked clients (at a customer level) by submitting a </w:t>
-            </w:r>
-            <w:proofErr w:type="spellStart"/>
-            <w:r>
-              <w:rPr>
-                <w:rFonts w:cs="Calibri"/>
-                <w:color w:val="000000" w:themeColor="text1"/>
-                <w:sz w:val="16"/>
-                <w:szCs w:val="16"/>
-              </w:rPr>
-              <w:t>FromDateTime</w:t>
-            </w:r>
-            <w:proofErr w:type="spellEnd"/>
-            <w:r>
-              <w:rPr>
-                <w:rFonts w:cs="Calibri"/>
-                <w:color w:val="000000" w:themeColor="text1"/>
-                <w:sz w:val="16"/>
-                <w:szCs w:val="16"/>
-              </w:rPr>
-              <w:t xml:space="preserve">, a </w:t>
-            </w:r>
-            <w:proofErr w:type="spellStart"/>
-            <w:r>
-              <w:rPr>
-                <w:rFonts w:cs="Calibri"/>
-                <w:color w:val="000000" w:themeColor="text1"/>
-                <w:sz w:val="16"/>
-                <w:szCs w:val="16"/>
-              </w:rPr>
-              <w:t>QueryIDType</w:t>
-            </w:r>
-            <w:proofErr w:type="spellEnd"/>
-            <w:r>
-              <w:rPr>
-                <w:rFonts w:cs="Calibri"/>
-                <w:color w:val="000000" w:themeColor="text1"/>
-                <w:sz w:val="16"/>
-                <w:szCs w:val="16"/>
-              </w:rPr>
-              <w:t xml:space="preserve"> of “</w:t>
+              <w:t>can submit a request for all notifications of linked clients (at a customer level) by submitting a FromDateTime, a QueryIDType of “</w:t>
             </w:r>
             <w:r>
               <w:rPr>
@@ -13120,27 +12165,7 @@
                 <w:sz w:val="16"/>
                 <w:szCs w:val="16"/>
               </w:rPr>
-              <w:t xml:space="preserve">” and a </w:t>
-            </w:r>
-            <w:proofErr w:type="spellStart"/>
-            <w:r>
-              <w:rPr>
-                <w:rFonts w:cs="Calibri"/>
-                <w:color w:val="000000" w:themeColor="text1"/>
-                <w:sz w:val="16"/>
-                <w:szCs w:val="16"/>
-              </w:rPr>
-              <w:t>QueryID</w:t>
-            </w:r>
-            <w:proofErr w:type="spellEnd"/>
-            <w:r>
-              <w:rPr>
-                <w:rFonts w:cs="Calibri"/>
-                <w:color w:val="000000" w:themeColor="text1"/>
-                <w:sz w:val="16"/>
-                <w:szCs w:val="16"/>
-              </w:rPr>
-              <w:t xml:space="preserve"> of the </w:t>
+              <w:t xml:space="preserve">” and a QueryID of the </w:t>
             </w:r>
             <w:r>
               <w:rPr>
@@ -13515,47 +12540,7 @@
                 <w:sz w:val="16"/>
                 <w:szCs w:val="16"/>
               </w:rPr>
-              <w:t xml:space="preserve">can submit a request for all notifications of linked clients (at a customer level) by submitting a </w:t>
-            </w:r>
-            <w:proofErr w:type="spellStart"/>
-            <w:r>
-              <w:rPr>
-                <w:rFonts w:cs="Calibri"/>
-                <w:color w:val="000000" w:themeColor="text1"/>
-                <w:sz w:val="16"/>
-                <w:szCs w:val="16"/>
-              </w:rPr>
-              <w:t>FromDateTime</w:t>
-            </w:r>
-            <w:proofErr w:type="spellEnd"/>
-            <w:r>
-              <w:rPr>
-                <w:rFonts w:cs="Calibri"/>
-                <w:color w:val="000000" w:themeColor="text1"/>
-                <w:sz w:val="16"/>
-                <w:szCs w:val="16"/>
-              </w:rPr>
-              <w:t xml:space="preserve">, a </w:t>
-            </w:r>
-            <w:proofErr w:type="spellStart"/>
-            <w:r>
-              <w:rPr>
-                <w:rFonts w:cs="Calibri"/>
-                <w:color w:val="000000" w:themeColor="text1"/>
-                <w:sz w:val="16"/>
-                <w:szCs w:val="16"/>
-              </w:rPr>
-              <w:t>QueryIDType</w:t>
-            </w:r>
-            <w:proofErr w:type="spellEnd"/>
-            <w:r>
-              <w:rPr>
-                <w:rFonts w:cs="Calibri"/>
-                <w:color w:val="000000" w:themeColor="text1"/>
-                <w:sz w:val="16"/>
-                <w:szCs w:val="16"/>
-              </w:rPr>
-              <w:t xml:space="preserve"> of “</w:t>
+              <w:t>can submit a request for all notifications of linked clients (at a customer level) by submitting a FromDateTime, a QueryIDType of “</w:t>
             </w:r>
             <w:r>
               <w:rPr>
@@ -13575,27 +12560,7 @@
                 <w:sz w:val="16"/>
                 <w:szCs w:val="16"/>
               </w:rPr>
-              <w:t xml:space="preserve">” and a </w:t>
-            </w:r>
-            <w:proofErr w:type="spellStart"/>
-            <w:r>
-              <w:rPr>
-                <w:rFonts w:cs="Calibri"/>
-                <w:color w:val="000000" w:themeColor="text1"/>
-                <w:sz w:val="16"/>
-                <w:szCs w:val="16"/>
-              </w:rPr>
-              <w:t>QueryID</w:t>
-            </w:r>
-            <w:proofErr w:type="spellEnd"/>
-            <w:r>
-              <w:rPr>
-                <w:rFonts w:cs="Calibri"/>
-                <w:color w:val="000000" w:themeColor="text1"/>
-                <w:sz w:val="16"/>
-                <w:szCs w:val="16"/>
-              </w:rPr>
-              <w:t xml:space="preserve"> of the </w:t>
+              <w:t xml:space="preserve">” and a QueryID of the </w:t>
             </w:r>
             <w:r>
               <w:rPr>
@@ -14070,17 +13035,7 @@
                 <w:sz w:val="16"/>
                 <w:szCs w:val="16"/>
               </w:rPr>
-              <w:t xml:space="preserve">A </w:t>
-            </w:r>
-            <w:proofErr w:type="spellStart"/>
-            <w:r>
-              <w:rPr>
-                <w:rFonts w:cs="Calibri"/>
-                <w:color w:val="000000"/>
-                <w:sz w:val="16"/>
-                <w:szCs w:val="16"/>
-              </w:rPr>
-              <w:t>K</w:t>
+              <w:t>A K</w:t>
             </w:r>
             <w:r>
               <w:rPr>
@@ -14091,7 +13046,6 @@
               </w:rPr>
               <w:t>iwiSaver</w:t>
             </w:r>
-            <w:proofErr w:type="spellEnd"/>
             <w:r>
               <w:rPr>
                 <w:rFonts w:cs="Calibri"/>
@@ -14170,9 +13124,17 @@
                 <w:sz w:val="16"/>
                 <w:szCs w:val="16"/>
               </w:rPr>
+              <w:t xml:space="preserve"> FromDateTime,</w:t>
+            </w:r>
+            <w:r>
+              <w:rPr>
+                <w:rFonts w:cs="Calibri"/>
+                <w:color w:val="000000" w:themeColor="text1"/>
+                <w:sz w:val="16"/>
+                <w:szCs w:val="16"/>
+              </w:rPr>
               <w:t xml:space="preserve"> </w:t>
             </w:r>
-            <w:proofErr w:type="spellStart"/>
             <w:r>
               <w:rPr>
                 <w:rFonts w:cs="Calibri"/>
@@ -14180,9 +13142,8 @@
                 <w:sz w:val="16"/>
                 <w:szCs w:val="16"/>
               </w:rPr>
-              <w:t>FromDateTime</w:t>
-            </w:r>
-            <w:proofErr w:type="spellEnd"/>
+              <w:t>a</w:t>
+            </w:r>
             <w:r>
               <w:rPr>
                 <w:rFonts w:cs="Calibri"/>
@@ -14190,7 +13151,7 @@
                 <w:sz w:val="16"/>
                 <w:szCs w:val="16"/>
               </w:rPr>
-              <w:t>,</w:t>
+              <w:t xml:space="preserve"> “</w:t>
             </w:r>
             <w:r>
               <w:rPr>
@@ -14199,7 +13160,7 @@
                 <w:sz w:val="16"/>
                 <w:szCs w:val="16"/>
               </w:rPr>
-              <w:t xml:space="preserve"> </w:t>
+              <w:t>IRD</w:t>
             </w:r>
             <w:r>
               <w:rPr>
@@ -14208,7 +13169,7 @@
                 <w:sz w:val="16"/>
                 <w:szCs w:val="16"/>
               </w:rPr>
-              <w:t>a</w:t>
+              <w:t>” QueryIDType</w:t>
             </w:r>
             <w:r>
               <w:rPr>
@@ -14217,7 +13178,7 @@
                 <w:sz w:val="16"/>
                 <w:szCs w:val="16"/>
               </w:rPr>
-              <w:t xml:space="preserve"> “</w:t>
+              <w:t xml:space="preserve"> and a QueryID of the </w:t>
             </w:r>
             <w:r>
               <w:rPr>
@@ -14226,76 +13187,7 @@
                 <w:sz w:val="16"/>
                 <w:szCs w:val="16"/>
               </w:rPr>
-              <w:t>IRD</w:t>
-            </w:r>
-            <w:r>
-              <w:rPr>
-                <w:rFonts w:cs="Calibri"/>
-                <w:color w:val="000000" w:themeColor="text1"/>
-                <w:sz w:val="16"/>
-                <w:szCs w:val="16"/>
-              </w:rPr>
-              <w:t xml:space="preserve">” </w:t>
-            </w:r>
-            <w:proofErr w:type="spellStart"/>
-            <w:r>
-              <w:rPr>
-                <w:rFonts w:cs="Calibri"/>
-                <w:color w:val="000000" w:themeColor="text1"/>
-                <w:sz w:val="16"/>
-                <w:szCs w:val="16"/>
-              </w:rPr>
-              <w:t>QueryIDType</w:t>
-            </w:r>
-            <w:proofErr w:type="spellEnd"/>
-            <w:r>
-              <w:rPr>
-                <w:rFonts w:cs="Calibri"/>
-                <w:color w:val="000000" w:themeColor="text1"/>
-                <w:sz w:val="16"/>
-                <w:szCs w:val="16"/>
-              </w:rPr>
-              <w:t xml:space="preserve"> and a </w:t>
-            </w:r>
-            <w:proofErr w:type="spellStart"/>
-            <w:r>
-              <w:rPr>
-                <w:rFonts w:cs="Calibri"/>
-                <w:color w:val="000000" w:themeColor="text1"/>
-                <w:sz w:val="16"/>
-                <w:szCs w:val="16"/>
-              </w:rPr>
-              <w:t>QueryID</w:t>
-            </w:r>
-            <w:proofErr w:type="spellEnd"/>
-            <w:r>
-              <w:rPr>
-                <w:rFonts w:cs="Calibri"/>
-                <w:color w:val="000000" w:themeColor="text1"/>
-                <w:sz w:val="16"/>
-                <w:szCs w:val="16"/>
-              </w:rPr>
-              <w:t xml:space="preserve"> of the </w:t>
-            </w:r>
-            <w:proofErr w:type="spellStart"/>
-            <w:r>
-              <w:rPr>
-                <w:rFonts w:cs="Calibri"/>
-                <w:color w:val="000000" w:themeColor="text1"/>
-                <w:sz w:val="16"/>
-                <w:szCs w:val="16"/>
-              </w:rPr>
-              <w:t>KiwiSaver</w:t>
-            </w:r>
-            <w:proofErr w:type="spellEnd"/>
-            <w:r>
-              <w:rPr>
-                <w:rFonts w:cs="Calibri"/>
-                <w:color w:val="000000" w:themeColor="text1"/>
-                <w:sz w:val="16"/>
-                <w:szCs w:val="16"/>
-              </w:rPr>
-              <w:t xml:space="preserve"> </w:t>
+              <w:t xml:space="preserve">KiwiSaver </w:t>
             </w:r>
             <w:r>
               <w:rPr>
@@ -14442,7 +13334,6 @@
               </w:rPr>
               <w:t>“</w:t>
             </w:r>
-            <w:proofErr w:type="spellStart"/>
             <w:r>
               <w:rPr>
                 <w:rFonts w:cs="Calibri"/>
@@ -14452,7 +13343,6 @@
               </w:rPr>
               <w:t>KiwiSaver</w:t>
             </w:r>
-            <w:proofErr w:type="spellEnd"/>
             <w:r>
               <w:rPr>
                 <w:rFonts w:cs="Calibri"/>
@@ -14487,9 +13377,8 @@
                 <w:sz w:val="16"/>
                 <w:szCs w:val="16"/>
               </w:rPr>
-              <w:t xml:space="preserve">, </w:t>
-            </w:r>
-            <w:proofErr w:type="spellStart"/>
+              <w:t>, eg notifications that contains the “PIR” notification type (</w:t>
+            </w:r>
             <w:r>
               <w:rPr>
                 <w:rFonts w:cs="Calibri"/>
@@ -14497,9 +13386,8 @@
                 <w:sz w:val="16"/>
                 <w:szCs w:val="16"/>
               </w:rPr>
-              <w:t>eg</w:t>
-            </w:r>
-            <w:proofErr w:type="spellEnd"/>
+              <w:t xml:space="preserve">suggested </w:t>
+            </w:r>
             <w:r>
               <w:rPr>
                 <w:rFonts w:cs="Calibri"/>
@@ -14507,7 +13395,7 @@
                 <w:sz w:val="16"/>
                 <w:szCs w:val="16"/>
               </w:rPr>
-              <w:t xml:space="preserve"> notifications that contains the “PIR” notification type (</w:t>
+              <w:t xml:space="preserve">Prescribed investor rate </w:t>
             </w:r>
             <w:r>
               <w:rPr>
@@ -14516,7 +13404,7 @@
                 <w:sz w:val="16"/>
                 <w:szCs w:val="16"/>
               </w:rPr>
-              <w:t xml:space="preserve">suggested </w:t>
+              <w:t>review</w:t>
             </w:r>
             <w:r>
               <w:rPr>
@@ -14525,7 +13413,7 @@
                 <w:sz w:val="16"/>
                 <w:szCs w:val="16"/>
               </w:rPr>
-              <w:t xml:space="preserve">Prescribed investor rate </w:t>
+              <w:t xml:space="preserve">), and confirmation of the Investor and </w:t>
             </w:r>
             <w:r>
               <w:rPr>
@@ -14534,7 +13422,7 @@
                 <w:sz w:val="16"/>
                 <w:szCs w:val="16"/>
               </w:rPr>
-              <w:t>review</w:t>
+              <w:t>P</w:t>
             </w:r>
             <w:r>
               <w:rPr>
@@ -14543,7 +13431,7 @@
                 <w:sz w:val="16"/>
                 <w:szCs w:val="16"/>
               </w:rPr>
-              <w:t xml:space="preserve">), and confirmation of the Investor and </w:t>
+              <w:t>ayee</w:t>
             </w:r>
             <w:r>
               <w:rPr>
@@ -14552,7 +13440,7 @@
                 <w:sz w:val="16"/>
                 <w:szCs w:val="16"/>
               </w:rPr>
-              <w:t>P</w:t>
+              <w:t xml:space="preserve"> IRD numbers</w:t>
             </w:r>
             <w:r>
               <w:rPr>
@@ -14561,7 +13449,7 @@
                 <w:sz w:val="16"/>
                 <w:szCs w:val="16"/>
               </w:rPr>
-              <w:t>ayee</w:t>
+              <w:t xml:space="preserve"> and filing period</w:t>
             </w:r>
             <w:r>
               <w:rPr>
@@ -14570,28 +13458,8 @@
                 <w:sz w:val="16"/>
                 <w:szCs w:val="16"/>
               </w:rPr>
-              <w:t xml:space="preserve"> IRD numbers</w:t>
-            </w:r>
-            <w:r>
-              <w:rPr>
-                <w:rFonts w:cs="Calibri"/>
-                <w:color w:val="000000" w:themeColor="text1"/>
-                <w:sz w:val="16"/>
-                <w:szCs w:val="16"/>
-              </w:rPr>
-              <w:t xml:space="preserve"> and filing period</w:t>
-            </w:r>
-            <w:r>
-              <w:rPr>
-                <w:rFonts w:cs="Calibri"/>
-                <w:color w:val="000000" w:themeColor="text1"/>
-                <w:sz w:val="16"/>
-                <w:szCs w:val="16"/>
-              </w:rPr>
               <w:t>.</w:t>
             </w:r>
-            <w:bookmarkStart w:id="2" w:name="_GoBack"/>
-            <w:bookmarkEnd w:id="2"/>
           </w:p>
           <w:p>
             <w:pPr>
@@ -14919,67 +13787,7 @@
                 <w:sz w:val="16"/>
                 <w:szCs w:val="16"/>
               </w:rPr>
-              <w:t xml:space="preserve">can submit a request for notifications by submitting a </w:t>
-            </w:r>
-            <w:proofErr w:type="spellStart"/>
-            <w:r>
-              <w:rPr>
-                <w:rFonts w:cs="Calibri"/>
-                <w:color w:val="000000" w:themeColor="text1"/>
-                <w:sz w:val="16"/>
-                <w:szCs w:val="16"/>
-              </w:rPr>
-              <w:t>FromDateTime</w:t>
-            </w:r>
-            <w:proofErr w:type="spellEnd"/>
-            <w:r>
-              <w:rPr>
-                <w:rFonts w:cs="Calibri"/>
-                <w:color w:val="000000" w:themeColor="text1"/>
-                <w:sz w:val="16"/>
-                <w:szCs w:val="16"/>
-              </w:rPr>
-              <w:t xml:space="preserve">, a “IRD” </w:t>
-            </w:r>
-            <w:proofErr w:type="spellStart"/>
-            <w:r>
-              <w:rPr>
-                <w:rFonts w:cs="Calibri"/>
-                <w:color w:val="000000" w:themeColor="text1"/>
-                <w:sz w:val="16"/>
-                <w:szCs w:val="16"/>
-              </w:rPr>
-              <w:t>QueryIDType</w:t>
-            </w:r>
-            <w:proofErr w:type="spellEnd"/>
-            <w:r>
-              <w:rPr>
-                <w:rFonts w:cs="Calibri"/>
-                <w:color w:val="000000" w:themeColor="text1"/>
-                <w:sz w:val="16"/>
-                <w:szCs w:val="16"/>
-              </w:rPr>
-              <w:t xml:space="preserve"> and a </w:t>
-            </w:r>
-            <w:proofErr w:type="spellStart"/>
-            <w:r>
-              <w:rPr>
-                <w:rFonts w:cs="Calibri"/>
-                <w:color w:val="000000" w:themeColor="text1"/>
-                <w:sz w:val="16"/>
-                <w:szCs w:val="16"/>
-              </w:rPr>
-              <w:t>QueryID</w:t>
-            </w:r>
-            <w:proofErr w:type="spellEnd"/>
-            <w:r>
-              <w:rPr>
-                <w:rFonts w:cs="Calibri"/>
-                <w:color w:val="000000" w:themeColor="text1"/>
-                <w:sz w:val="16"/>
-                <w:szCs w:val="16"/>
-              </w:rPr>
-              <w:t xml:space="preserve"> of the </w:t>
+              <w:t xml:space="preserve">can submit a request for notifications by submitting a FromDateTime, a “IRD” QueryIDType and a QueryID of the </w:t>
             </w:r>
             <w:r>
               <w:rPr>
@@ -15070,47 +13878,7 @@
                 <w:sz w:val="16"/>
                 <w:szCs w:val="16"/>
               </w:rPr>
-              <w:t xml:space="preserve"> and a list of zero, one or more notification of the “</w:t>
-            </w:r>
-            <w:proofErr w:type="spellStart"/>
-            <w:r>
-              <w:rPr>
-                <w:rFonts w:cs="Calibri"/>
-                <w:color w:val="000000"/>
-                <w:sz w:val="16"/>
-                <w:szCs w:val="16"/>
-              </w:rPr>
-              <w:t>KiwiSaver</w:t>
-            </w:r>
-            <w:proofErr w:type="spellEnd"/>
-            <w:r>
-              <w:rPr>
-                <w:rFonts w:cs="Calibri"/>
-                <w:color w:val="000000"/>
-                <w:sz w:val="16"/>
-                <w:szCs w:val="16"/>
-              </w:rPr>
-              <w:t xml:space="preserve">” notification subcategory, </w:t>
-            </w:r>
-            <w:proofErr w:type="spellStart"/>
-            <w:r>
-              <w:rPr>
-                <w:rFonts w:cs="Calibri"/>
-                <w:color w:val="000000"/>
-                <w:sz w:val="16"/>
-                <w:szCs w:val="16"/>
-              </w:rPr>
-              <w:t>eg</w:t>
-            </w:r>
-            <w:proofErr w:type="spellEnd"/>
-            <w:r>
-              <w:rPr>
-                <w:rFonts w:cs="Calibri"/>
-                <w:color w:val="000000"/>
-                <w:sz w:val="16"/>
-                <w:szCs w:val="16"/>
-              </w:rPr>
-              <w:t xml:space="preserve"> notifications that contains the “PIR” notification type (suggested Prescribed investor rate review), and confirmation of the Investor and payee IRD numbers and filing period</w:t>
+              <w:t xml:space="preserve"> and a list of zero, one or more notification of the “KiwiSaver” notification subcategory, eg notifications that contains the “PIR” notification type (suggested Prescribed investor rate review), and confirmation of the Investor and payee IRD numbers and filing period</w:t>
             </w:r>
           </w:p>
           <w:p>
@@ -15358,17 +14126,7 @@
                 <w:sz w:val="16"/>
                 <w:szCs w:val="16"/>
               </w:rPr>
-              <w:t xml:space="preserve">A </w:t>
-            </w:r>
-            <w:proofErr w:type="spellStart"/>
-            <w:r>
-              <w:rPr>
-                <w:rFonts w:cs="Calibri"/>
-                <w:color w:val="000000"/>
-                <w:sz w:val="16"/>
-                <w:szCs w:val="16"/>
-              </w:rPr>
-              <w:t>K</w:t>
+              <w:t>A K</w:t>
             </w:r>
             <w:r>
               <w:rPr>
@@ -15379,7 +14137,6 @@
               </w:rPr>
               <w:t>iwiSaver</w:t>
             </w:r>
-            <w:proofErr w:type="spellEnd"/>
             <w:r>
               <w:rPr>
                 <w:rFonts w:cs="Calibri"/>
@@ -15431,9 +14188,8 @@
                 <w:sz w:val="16"/>
                 <w:szCs w:val="16"/>
               </w:rPr>
-              <w:t xml:space="preserve">can submit a request for notifications by submitting a </w:t>
-            </w:r>
-            <w:proofErr w:type="spellStart"/>
+              <w:t xml:space="preserve">can submit a request for notifications by submitting a FromDateTime, a “IRD” QueryIDType and a QueryID of </w:t>
+            </w:r>
             <w:r>
               <w:rPr>
                 <w:rFonts w:cs="Calibri"/>
@@ -15441,9 +14197,8 @@
                 <w:sz w:val="16"/>
                 <w:szCs w:val="16"/>
               </w:rPr>
-              <w:t>FromDateTime</w:t>
-            </w:r>
-            <w:proofErr w:type="spellEnd"/>
+              <w:t>a</w:t>
+            </w:r>
             <w:r>
               <w:rPr>
                 <w:rFonts w:cs="Calibri"/>
@@ -15451,9 +14206,8 @@
                 <w:sz w:val="16"/>
                 <w:szCs w:val="16"/>
               </w:rPr>
-              <w:t xml:space="preserve">, a “IRD” </w:t>
-            </w:r>
-            <w:proofErr w:type="spellStart"/>
+              <w:t xml:space="preserve"> </w:t>
+            </w:r>
             <w:r>
               <w:rPr>
                 <w:rFonts w:cs="Calibri"/>
@@ -15461,75 +14215,7 @@
                 <w:sz w:val="16"/>
                 <w:szCs w:val="16"/>
               </w:rPr>
-              <w:t>QueryIDType</w:t>
-            </w:r>
-            <w:proofErr w:type="spellEnd"/>
-            <w:r>
-              <w:rPr>
-                <w:rFonts w:cs="Calibri"/>
-                <w:color w:val="000000" w:themeColor="text1"/>
-                <w:sz w:val="16"/>
-                <w:szCs w:val="16"/>
-              </w:rPr>
-              <w:t xml:space="preserve"> and a </w:t>
-            </w:r>
-            <w:proofErr w:type="spellStart"/>
-            <w:r>
-              <w:rPr>
-                <w:rFonts w:cs="Calibri"/>
-                <w:color w:val="000000" w:themeColor="text1"/>
-                <w:sz w:val="16"/>
-                <w:szCs w:val="16"/>
-              </w:rPr>
-              <w:t>QueryID</w:t>
-            </w:r>
-            <w:proofErr w:type="spellEnd"/>
-            <w:r>
-              <w:rPr>
-                <w:rFonts w:cs="Calibri"/>
-                <w:color w:val="000000" w:themeColor="text1"/>
-                <w:sz w:val="16"/>
-                <w:szCs w:val="16"/>
-              </w:rPr>
-              <w:t xml:space="preserve"> of </w:t>
-            </w:r>
-            <w:r>
-              <w:rPr>
-                <w:rFonts w:cs="Calibri"/>
-                <w:color w:val="000000" w:themeColor="text1"/>
-                <w:sz w:val="16"/>
-                <w:szCs w:val="16"/>
-              </w:rPr>
-              <w:t>a</w:t>
-            </w:r>
-            <w:r>
-              <w:rPr>
-                <w:rFonts w:cs="Calibri"/>
-                <w:color w:val="000000" w:themeColor="text1"/>
-                <w:sz w:val="16"/>
-                <w:szCs w:val="16"/>
-              </w:rPr>
-              <w:t xml:space="preserve"> </w:t>
-            </w:r>
-            <w:proofErr w:type="spellStart"/>
-            <w:r>
-              <w:rPr>
-                <w:rFonts w:cs="Calibri"/>
-                <w:color w:val="000000" w:themeColor="text1"/>
-                <w:sz w:val="16"/>
-                <w:szCs w:val="16"/>
-              </w:rPr>
-              <w:t>KiwiSaver</w:t>
-            </w:r>
-            <w:proofErr w:type="spellEnd"/>
-            <w:r>
-              <w:rPr>
-                <w:rFonts w:cs="Calibri"/>
-                <w:color w:val="000000" w:themeColor="text1"/>
-                <w:sz w:val="16"/>
-                <w:szCs w:val="16"/>
-              </w:rPr>
-              <w:t xml:space="preserve"> </w:t>
+              <w:t xml:space="preserve">KiwiSaver </w:t>
             </w:r>
             <w:r>
               <w:rPr>
@@ -17859,7 +16545,7 @@
       <mc:AlternateContent>
         <mc:Choice Requires="wps">
           <w:drawing>
-            <wp:anchor distT="0" distB="0" distL="114300" distR="114300" simplePos="0" relativeHeight="251661312" behindDoc="0" locked="0" layoutInCell="0" allowOverlap="1" wp14:anchorId="25EDAD13" wp14:editId="3985EDFF">
+            <wp:anchor distT="0" distB="0" distL="114300" distR="114300" simplePos="0" relativeHeight="251661312" behindDoc="0" locked="0" layoutInCell="0" allowOverlap="1" wp14:anchorId="25EDAD13" wp14:editId="64BBFF1F">
               <wp:simplePos x="0" y="0"/>
               <wp:positionH relativeFrom="page">
                 <wp:posOffset>0</wp:posOffset>
@@ -17870,7 +16556,7 @@
               <wp:extent cx="10692130" cy="271780"/>
               <wp:effectExtent l="0" t="0" r="0" b="13970"/>
               <wp:wrapNone/>
-              <wp:docPr id="2" name="MSIPCMb30c4a6d8f1e7ec39909862c" descr="{&quot;HashCode&quot;:-1208233518,&quot;Height&quot;:595.0,&quot;Width&quot;:841.0,&quot;Placement&quot;:&quot;Header&quot;,&quot;Index&quot;:&quot;Primary&quot;,&quot;Section&quot;:1,&quot;Top&quot;:0.0,&quot;Left&quot;:0.0}"/>
+              <wp:docPr id="2" name="MSIPCMb2004d8db16adc41a4cb7020" descr="{&quot;HashCode&quot;:124067681,&quot;Height&quot;:595.0,&quot;Width&quot;:841.0,&quot;Placement&quot;:&quot;Header&quot;,&quot;Index&quot;:&quot;Primary&quot;,&quot;Section&quot;:1,&quot;Top&quot;:0.0,&quot;Left&quot;:0.0}"/>
               <wp:cNvGraphicFramePr/>
               <a:graphic xmlns:a="http://schemas.openxmlformats.org/drawingml/2006/main">
                 <a:graphicData uri="http://schemas.microsoft.com/office/word/2010/wordprocessingShape">
@@ -17905,16 +16591,18 @@
                             <w:spacing w:after="0"/>
                             <w:jc w:val="center"/>
                             <w:rPr>
-                              <w:rFonts w:ascii="Calibri" w:hAnsi="Calibri" w:cs="Calibri"/>
+                              <w:rFonts w:cs="Calibri"/>
                               <w:color w:val="000000"/>
+                              <w:sz w:val="16"/>
                             </w:rPr>
                           </w:pPr>
                           <w:r>
                             <w:rPr>
-                              <w:rFonts w:ascii="Calibri" w:hAnsi="Calibri" w:cs="Calibri"/>
+                              <w:rFonts w:cs="Calibri"/>
                               <w:color w:val="000000"/>
+                              <w:sz w:val="16"/>
                             </w:rPr>
-                            <w:t>[IN CONFIDENCE RELEASE EXTERNAL]</w:t>
+                            <w:t>[UNCLASSIFIED]</w:t>
                           </w:r>
                         </w:p>
                       </w:txbxContent>
@@ -17937,7 +16625,7 @@
               <v:stroke joinstyle="miter"/>
               <v:path gradientshapeok="t" o:connecttype="rect"/>
             </v:shapetype>
-            <v:shape id="MSIPCMb30c4a6d8f1e7ec39909862c" o:spid="_x0000_s1026" type="#_x0000_t202" alt="{&quot;HashCode&quot;:-1208233518,&quot;Height&quot;:595.0,&quot;Width&quot;:841.0,&quot;Placement&quot;:&quot;Header&quot;,&quot;Index&quot;:&quot;Primary&quot;,&quot;Section&quot;:1,&quot;Top&quot;:0.0,&quot;Left&quot;:0.0}" style="position:absolute;margin-left:0;margin-top:15pt;width:841.9pt;height:21.4pt;z-index:251661312;visibility:visible;mso-wrap-style:square;mso-wrap-distance-left:9pt;mso-wrap-distance-top:0;mso-wrap-distance-right:9pt;mso-wrap-distance-bottom:0;mso-position-horizontal:absolute;mso-position-horizontal-relative:page;mso-position-vertical:absolute;mso-position-vertical-relative:page;v-text-anchor:top" o:gfxdata="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" o:allowincell="f" filled="f" stroked="f" strokeweight=".5pt">
+            <v:shape id="MSIPCMb2004d8db16adc41a4cb7020" o:spid="_x0000_s1026" type="#_x0000_t202" alt="{&quot;HashCode&quot;:124067681,&quot;Height&quot;:595.0,&quot;Width&quot;:841.0,&quot;Placement&quot;:&quot;Header&quot;,&quot;Index&quot;:&quot;Primary&quot;,&quot;Section&quot;:1,&quot;Top&quot;:0.0,&quot;Left&quot;:0.0}" style="position:absolute;margin-left:0;margin-top:15pt;width:841.9pt;height:21.4pt;z-index:251661312;visibility:visible;mso-wrap-style:square;mso-wrap-distance-left:9pt;mso-wrap-distance-top:0;mso-wrap-distance-right:9pt;mso-wrap-distance-bottom:0;mso-position-horizontal:absolute;mso-position-horizontal-relative:page;mso-position-vertical:absolute;mso-position-vertical-relative:page;v-text-anchor:top" o:gfxdata="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" o:allowincell="f" filled="f" stroked="f" strokeweight=".5pt">
               <v:textbox inset=",0,,0">
                 <w:txbxContent>
                   <w:p>
@@ -17945,16 +16633,18 @@
                       <w:spacing w:after="0"/>
                       <w:jc w:val="center"/>
                       <w:rPr>
-                        <w:rFonts w:ascii="Calibri" w:hAnsi="Calibri" w:cs="Calibri"/>
+                        <w:rFonts w:cs="Calibri"/>
                         <w:color w:val="000000"/>
+                        <w:sz w:val="16"/>
                       </w:rPr>
                     </w:pPr>
                     <w:r>
                       <w:rPr>
-                        <w:rFonts w:ascii="Calibri" w:hAnsi="Calibri" w:cs="Calibri"/>
+                        <w:rFonts w:cs="Calibri"/>
                         <w:color w:val="000000"/>
+                        <w:sz w:val="16"/>
                       </w:rPr>
-                      <w:t>[IN CONFIDENCE RELEASE EXTERNAL]</w:t>
+                      <w:t>[UNCLASSIFIED]</w:t>
                     </w:r>
                   </w:p>
                 </w:txbxContent>
@@ -20737,18 +19427,18 @@
 </file>
 
 <file path=customXml/item1.xml><?xml version="1.0" encoding="utf-8"?>
+<p:properties xmlns:p="http://schemas.microsoft.com/office/2006/metadata/properties" xmlns:xsi="http://www.w3.org/2001/XMLSchema-instance" xmlns:pc="http://schemas.microsoft.com/office/infopath/2007/PartnerControls">
+  <documentManagement/>
+</p:properties>
+</file>
+
+<file path=customXml/item2.xml><?xml version="1.0" encoding="utf-8"?>
 <?mso-contentType ?>
 <FormTemplates xmlns="http://schemas.microsoft.com/sharepoint/v3/contenttype/forms">
   <Display>DocumentLibraryForm</Display>
   <Edit>DocumentLibraryForm</Edit>
   <New>DocumentLibraryForm</New>
 </FormTemplates>
-</file>
-
-<file path=customXml/item2.xml><?xml version="1.0" encoding="utf-8"?>
-<p:properties xmlns:p="http://schemas.microsoft.com/office/2006/metadata/properties" xmlns:xsi="http://www.w3.org/2001/XMLSchema-instance" xmlns:pc="http://schemas.microsoft.com/office/infopath/2007/PartnerControls">
-  <documentManagement/>
-</p:properties>
 </file>
 
 <file path=customXml/item3.xml><?xml version="1.0" encoding="utf-8"?>
@@ -20963,14 +19653,6 @@
 </file>
 
 <file path=customXml/itemProps1.xml><?xml version="1.0" encoding="utf-8"?>
-<ds:datastoreItem xmlns:ds="http://schemas.openxmlformats.org/officeDocument/2006/customXml" ds:itemID="{EAE2401A-E087-4225-8842-00AB929DE60B}">
-  <ds:schemaRefs>
-    <ds:schemaRef ds:uri="http://schemas.microsoft.com/sharepoint/v3/contenttype/forms"/>
-  </ds:schemaRefs>
-</ds:datastoreItem>
-</file>
-
-<file path=customXml/itemProps2.xml><?xml version="1.0" encoding="utf-8"?>
 <ds:datastoreItem xmlns:ds="http://schemas.openxmlformats.org/officeDocument/2006/customXml" ds:itemID="{206B3586-CCB1-43B3-81A1-330B38A3C903}">
   <ds:schemaRefs>
     <ds:schemaRef ds:uri="http://schemas.microsoft.com/office/2006/documentManagement/types"/>
@@ -20983,6 +19665,14 @@
     <ds:schemaRef ds:uri="0463c4a8-5343-415f-912e-ee9d654d79ef"/>
     <ds:schemaRef ds:uri="http://www.w3.org/XML/1998/namespace"/>
     <ds:schemaRef ds:uri="http://purl.org/dc/dcmitype/"/>
+  </ds:schemaRefs>
+</ds:datastoreItem>
+</file>
+
+<file path=customXml/itemProps2.xml><?xml version="1.0" encoding="utf-8"?>
+<ds:datastoreItem xmlns:ds="http://schemas.openxmlformats.org/officeDocument/2006/customXml" ds:itemID="{EAE2401A-E087-4225-8842-00AB929DE60B}">
+  <ds:schemaRefs>
+    <ds:schemaRef ds:uri="http://schemas.microsoft.com/sharepoint/v3/contenttype/forms"/>
   </ds:schemaRefs>
 </ds:datastoreItem>
 </file>

</xml_diff>